<commit_message>
Clean up language in example Cell Division comic
</commit_message>
<xml_diff>
--- a/files/science/Cell Division Comics.docx
+++ b/files/science/Cell Division Comics.docx
@@ -1,6 +1,6 @@
 
 <file path=word/document.xml><?xml version="1.0" encoding="utf-8"?>
-<w:document xmlns:wpc="http://schemas.microsoft.com/office/word/2010/wordprocessingCanvas" xmlns:cx="http://schemas.microsoft.com/office/drawing/2014/chartex" xmlns:cx1="http://schemas.microsoft.com/office/drawing/2015/9/8/chartex" xmlns:cx2="http://schemas.microsoft.com/office/drawing/2015/10/21/chartex" xmlns:cx3="http://schemas.microsoft.com/office/drawing/2016/5/9/chartex" xmlns:cx4="http://schemas.microsoft.com/office/drawing/2016/5/10/chartex" xmlns:cx5="http://schemas.microsoft.com/office/drawing/2016/5/11/chartex" xmlns:cx6="http://schemas.microsoft.com/office/drawing/2016/5/12/chartex" xmlns:cx7="http://schemas.microsoft.com/office/drawing/2016/5/13/chartex" xmlns:cx8="http://schemas.microsoft.com/office/drawing/2016/5/14/chartex" xmlns:mc="http://schemas.openxmlformats.org/markup-compatibility/2006" xmlns:aink="http://schemas.microsoft.com/office/drawing/2016/ink" xmlns:am3d="http://schemas.microsoft.com/office/drawing/2017/model3d" xmlns:o="urn:schemas-microsoft-com:office:office" xmlns:r="http://schemas.openxmlformats.org/officeDocument/2006/relationships" xmlns:m="http://schemas.openxmlformats.org/officeDocument/2006/math" xmlns:v="urn:schemas-microsoft-com:vml" xmlns:wp14="http://schemas.microsoft.com/office/word/2010/wordprocessingDrawing" xmlns:wp="http://schemas.openxmlformats.org/drawingml/2006/wordprocessingDrawing" xmlns:w10="urn:schemas-microsoft-com:office:word" xmlns:w="http://schemas.openxmlformats.org/wordprocessingml/2006/main" xmlns:w14="http://schemas.microsoft.com/office/word/2010/wordml" xmlns:w15="http://schemas.microsoft.com/office/word/2012/wordml" xmlns:w16cid="http://schemas.microsoft.com/office/word/2016/wordml/cid" xmlns:w16se="http://schemas.microsoft.com/office/word/2015/wordml/symex" xmlns:wpg="http://schemas.microsoft.com/office/word/2010/wordprocessingGroup" xmlns:wpi="http://schemas.microsoft.com/office/word/2010/wordprocessingInk" xmlns:wne="http://schemas.microsoft.com/office/word/2006/wordml" xmlns:wps="http://schemas.microsoft.com/office/word/2010/wordprocessingShape" mc:Ignorable="w14 w15 w16se w16cid wp14">
+<w:document xmlns:wpc="http://schemas.microsoft.com/office/word/2010/wordprocessingCanvas" xmlns:cx="http://schemas.microsoft.com/office/drawing/2014/chartex" xmlns:cx1="http://schemas.microsoft.com/office/drawing/2015/9/8/chartex" xmlns:cx2="http://schemas.microsoft.com/office/drawing/2015/10/21/chartex" xmlns:cx3="http://schemas.microsoft.com/office/drawing/2016/5/9/chartex" xmlns:cx4="http://schemas.microsoft.com/office/drawing/2016/5/10/chartex" xmlns:cx5="http://schemas.microsoft.com/office/drawing/2016/5/11/chartex" xmlns:cx6="http://schemas.microsoft.com/office/drawing/2016/5/12/chartex" xmlns:cx7="http://schemas.microsoft.com/office/drawing/2016/5/13/chartex" xmlns:cx8="http://schemas.microsoft.com/office/drawing/2016/5/14/chartex" xmlns:mc="http://schemas.openxmlformats.org/markup-compatibility/2006" xmlns:aink="http://schemas.microsoft.com/office/drawing/2016/ink" xmlns:am3d="http://schemas.microsoft.com/office/drawing/2017/model3d" xmlns:o="urn:schemas-microsoft-com:office:office" xmlns:oel="http://schemas.microsoft.com/office/2019/extlst" xmlns:r="http://schemas.openxmlformats.org/officeDocument/2006/relationships" xmlns:m="http://schemas.openxmlformats.org/officeDocument/2006/math" xmlns:v="urn:schemas-microsoft-com:vml" xmlns:wp14="http://schemas.microsoft.com/office/word/2010/wordprocessingDrawing" xmlns:wp="http://schemas.openxmlformats.org/drawingml/2006/wordprocessingDrawing" xmlns:w10="urn:schemas-microsoft-com:office:word" xmlns:w="http://schemas.openxmlformats.org/wordprocessingml/2006/main" xmlns:w14="http://schemas.microsoft.com/office/word/2010/wordml" xmlns:w15="http://schemas.microsoft.com/office/word/2012/wordml" xmlns:w16cex="http://schemas.microsoft.com/office/word/2018/wordml/cex" xmlns:w16cid="http://schemas.microsoft.com/office/word/2016/wordml/cid" xmlns:w16="http://schemas.microsoft.com/office/word/2018/wordml" xmlns:w16du="http://schemas.microsoft.com/office/word/2023/wordml/word16du" xmlns:w16sdtdh="http://schemas.microsoft.com/office/word/2020/wordml/sdtdatahash" xmlns:w16se="http://schemas.microsoft.com/office/word/2015/wordml/symex" xmlns:wpg="http://schemas.microsoft.com/office/word/2010/wordprocessingGroup" xmlns:wpi="http://schemas.microsoft.com/office/word/2010/wordprocessingInk" xmlns:wne="http://schemas.microsoft.com/office/word/2006/wordml" xmlns:wps="http://schemas.microsoft.com/office/word/2010/wordprocessingShape" mc:Ignorable="w14 w15 w16se w16cid w16 w16cex w16sdtdh w16du wp14">
   <w:background w:color="FFFFFF"/>
   <w:body>
     <w:p>
@@ -60,15 +60,7 @@
         <w:rPr>
           <w:rFonts w:asciiTheme="minorHAnsi" w:hAnsiTheme="minorHAnsi" w:cstheme="minorHAnsi"/>
         </w:rPr>
-        <w:t xml:space="preserve">You are </w:t>
-      </w:r>
-      <w:bookmarkStart w:id="0" w:name="_GoBack"/>
-      <w:bookmarkEnd w:id="0"/>
-      <w:r>
-        <w:rPr>
-          <w:rFonts w:asciiTheme="minorHAnsi" w:hAnsiTheme="minorHAnsi" w:cstheme="minorHAnsi"/>
-        </w:rPr>
-        <w:t xml:space="preserve">going to create a comic strip that all about cell division. You will use </w:t>
+        <w:t xml:space="preserve">You are going to create a comic strip that all about cell division. You will use </w:t>
       </w:r>
       <w:r>
         <w:rPr>
@@ -81,13 +73,7 @@
         <w:rPr>
           <w:rFonts w:asciiTheme="minorHAnsi" w:hAnsiTheme="minorHAnsi" w:cstheme="minorHAnsi"/>
         </w:rPr>
-        <w:t xml:space="preserve"> to represent a complex scientific topic in a simple, artistic way. Your comic can be funny, colorful, artsy, whatever - but it’s important that you demonstrate to me and your reader that you understand cell division. Be sure to include scientific vocabula</w:t>
-      </w:r>
-      <w:r>
-        <w:rPr>
-          <w:rFonts w:asciiTheme="minorHAnsi" w:hAnsiTheme="minorHAnsi" w:cstheme="minorHAnsi"/>
-        </w:rPr>
-        <w:t>ry and rich details!</w:t>
+        <w:t xml:space="preserve"> to represent a complex scientific topic in a simple, artistic way. Your comic can be funny, colorful, artsy, whatever - but it’s important that you demonstrate to me and your reader that you understand cell division. Be sure to include scientific vocabulary and rich details!</w:t>
       </w:r>
     </w:p>
     <w:p>
@@ -193,13 +179,13 @@
           <wp:anchor distT="0" distB="0" distL="114300" distR="114300" simplePos="0" relativeHeight="251657728" behindDoc="0" locked="0" layoutInCell="1" allowOverlap="1">
             <wp:simplePos x="0" y="0"/>
             <wp:positionH relativeFrom="margin">
-              <wp:posOffset>3790950</wp:posOffset>
+              <wp:posOffset>3793490</wp:posOffset>
             </wp:positionH>
             <wp:positionV relativeFrom="paragraph">
-              <wp:posOffset>3422650</wp:posOffset>
+              <wp:posOffset>3419475</wp:posOffset>
             </wp:positionV>
-            <wp:extent cx="3083560" cy="2385695"/>
-            <wp:effectExtent l="0" t="0" r="2540" b="0"/>
+            <wp:extent cx="3075940" cy="2385695"/>
+            <wp:effectExtent l="0" t="0" r="0" b="1905"/>
             <wp:wrapSquare wrapText="bothSides"/>
             <wp:docPr id="1" name="image5.png"/>
             <wp:cNvGraphicFramePr/>
@@ -207,18 +193,17 @@
               <a:graphicData uri="http://schemas.openxmlformats.org/drawingml/2006/picture">
                 <pic:pic xmlns:pic="http://schemas.openxmlformats.org/drawingml/2006/picture">
                   <pic:nvPicPr>
-                    <pic:cNvPr id="0" name="image5.png"/>
+                    <pic:cNvPr id="1" name="image5.png"/>
                     <pic:cNvPicPr preferRelativeResize="0"/>
                   </pic:nvPicPr>
                   <pic:blipFill>
-                    <a:blip r:embed="rId7">
+                    <a:blip r:embed="rId7" cstate="print">
                       <a:extLst>
                         <a:ext uri="{28A0092B-C50C-407E-A947-70E740481C1C}">
                           <a14:useLocalDpi xmlns:a14="http://schemas.microsoft.com/office/drawing/2010/main" val="0"/>
                         </a:ext>
                       </a:extLst>
                     </a:blip>
-                    <a:srcRect/>
                     <a:stretch>
                       <a:fillRect/>
                     </a:stretch>
@@ -226,7 +211,7 @@
                   <pic:spPr>
                     <a:xfrm>
                       <a:off x="0" y="0"/>
-                      <a:ext cx="3083560" cy="2385695"/>
+                      <a:ext cx="3075940" cy="2385695"/>
                     </a:xfrm>
                     <a:prstGeom prst="rect">
                       <a:avLst/>
@@ -381,20 +366,14 @@
           <w:rFonts w:asciiTheme="minorHAnsi" w:hAnsiTheme="minorHAnsi" w:cstheme="minorHAnsi"/>
         </w:rPr>
       </w:pPr>
-      <w:bookmarkStart w:id="1" w:name="_hlpt7rthdd16" w:colFirst="0" w:colLast="0"/>
-      <w:bookmarkEnd w:id="1"/>
+      <w:bookmarkStart w:id="0" w:name="_hlpt7rthdd16" w:colFirst="0" w:colLast="0"/>
+      <w:bookmarkEnd w:id="0"/>
       <w:r>
         <w:rPr>
           <w:rFonts w:asciiTheme="minorHAnsi" w:hAnsiTheme="minorHAnsi" w:cstheme="minorHAnsi"/>
         </w:rPr>
         <w:lastRenderedPageBreak/>
-        <w:t>Sketch your idea</w:t>
-      </w:r>
-      <w:r>
-        <w:rPr>
-          <w:rFonts w:asciiTheme="minorHAnsi" w:hAnsiTheme="minorHAnsi" w:cstheme="minorHAnsi"/>
-        </w:rPr>
-        <w:t>!</w:t>
+        <w:t>Sketch your idea!</w:t>
       </w:r>
     </w:p>
     <w:p>
@@ -407,13 +386,7 @@
         <w:rPr>
           <w:rFonts w:asciiTheme="minorHAnsi" w:hAnsiTheme="minorHAnsi" w:cstheme="minorHAnsi"/>
         </w:rPr>
-        <w:t>Your comic can be one, three, four or six panels. You can create your final comic in Google Sl</w:t>
-      </w:r>
-      <w:r>
-        <w:rPr>
-          <w:rFonts w:asciiTheme="minorHAnsi" w:hAnsiTheme="minorHAnsi" w:cstheme="minorHAnsi"/>
-        </w:rPr>
-        <w:t>ides, or you can draw it by hand on paper.</w:t>
+        <w:t>Your comic can be one, three, four or six panels. You can create your final comic in Google Slides, or you can draw it by hand on paper.</w:t>
       </w:r>
     </w:p>
     <w:p>
@@ -515,8 +488,8 @@
           <w:rFonts w:asciiTheme="minorHAnsi" w:hAnsiTheme="minorHAnsi" w:cstheme="minorHAnsi"/>
         </w:rPr>
       </w:pPr>
-      <w:bookmarkStart w:id="2" w:name="_2rpnkbu7z8ix" w:colFirst="0" w:colLast="0"/>
-      <w:bookmarkEnd w:id="2"/>
+      <w:bookmarkStart w:id="1" w:name="_2rpnkbu7z8ix" w:colFirst="0" w:colLast="0"/>
+      <w:bookmarkEnd w:id="1"/>
       <w:r>
         <w:rPr>
           <w:rFonts w:asciiTheme="minorHAnsi" w:hAnsiTheme="minorHAnsi" w:cstheme="minorHAnsi"/>
@@ -872,15 +845,7 @@
                 <w:sz w:val="18"/>
                 <w:szCs w:val="18"/>
               </w:rPr>
-              <w:t>No</w:t>
-            </w:r>
-            <w:r>
-              <w:rPr>
-                <w:rFonts w:asciiTheme="minorHAnsi" w:hAnsiTheme="minorHAnsi" w:cstheme="minorHAnsi"/>
-                <w:sz w:val="18"/>
-                <w:szCs w:val="18"/>
-              </w:rPr>
-              <w:t xml:space="preserve"> scientific details are included</w:t>
+              <w:t>No scientific details are included</w:t>
             </w:r>
           </w:p>
         </w:tc>
@@ -1169,15 +1134,7 @@
                 <w:sz w:val="18"/>
                 <w:szCs w:val="18"/>
               </w:rPr>
-              <w:t>Com</w:t>
-            </w:r>
-            <w:r>
-              <w:rPr>
-                <w:rFonts w:asciiTheme="minorHAnsi" w:hAnsiTheme="minorHAnsi" w:cstheme="minorHAnsi"/>
-                <w:sz w:val="18"/>
-                <w:szCs w:val="18"/>
-              </w:rPr>
-              <w:t>ic is a little entertaining, using a bit of cleverness, humor or artistic flourish</w:t>
+              <w:t>Comic is a little entertaining, using a bit of cleverness, humor or artistic flourish</w:t>
             </w:r>
           </w:p>
         </w:tc>
@@ -1222,7 +1179,12 @@
       </w:pPr>
     </w:p>
     <w:sectPr>
-      <w:headerReference w:type="first" r:id="rId10"/>
+      <w:headerReference w:type="even" r:id="rId10"/>
+      <w:headerReference w:type="default" r:id="rId11"/>
+      <w:footerReference w:type="even" r:id="rId12"/>
+      <w:footerReference w:type="default" r:id="rId13"/>
+      <w:headerReference w:type="first" r:id="rId14"/>
+      <w:footerReference w:type="first" r:id="rId15"/>
       <w:pgSz w:w="12240" w:h="15840"/>
       <w:pgMar w:top="720" w:right="720" w:bottom="720" w:left="720" w:header="0" w:footer="720" w:gutter="0"/>
       <w:pgNumType w:start="1"/>
@@ -1234,7 +1196,7 @@
 </file>
 
 <file path=word/endnotes.xml><?xml version="1.0" encoding="utf-8"?>
-<w:endnotes xmlns:wpc="http://schemas.microsoft.com/office/word/2010/wordprocessingCanvas" xmlns:cx="http://schemas.microsoft.com/office/drawing/2014/chartex" xmlns:cx1="http://schemas.microsoft.com/office/drawing/2015/9/8/chartex" xmlns:cx2="http://schemas.microsoft.com/office/drawing/2015/10/21/chartex" xmlns:cx3="http://schemas.microsoft.com/office/drawing/2016/5/9/chartex" xmlns:cx4="http://schemas.microsoft.com/office/drawing/2016/5/10/chartex" xmlns:cx5="http://schemas.microsoft.com/office/drawing/2016/5/11/chartex" xmlns:cx6="http://schemas.microsoft.com/office/drawing/2016/5/12/chartex" xmlns:cx7="http://schemas.microsoft.com/office/drawing/2016/5/13/chartex" xmlns:cx8="http://schemas.microsoft.com/office/drawing/2016/5/14/chartex" xmlns:mc="http://schemas.openxmlformats.org/markup-compatibility/2006" xmlns:aink="http://schemas.microsoft.com/office/drawing/2016/ink" xmlns:am3d="http://schemas.microsoft.com/office/drawing/2017/model3d" xmlns:o="urn:schemas-microsoft-com:office:office" xmlns:r="http://schemas.openxmlformats.org/officeDocument/2006/relationships" xmlns:m="http://schemas.openxmlformats.org/officeDocument/2006/math" xmlns:v="urn:schemas-microsoft-com:vml" xmlns:wp14="http://schemas.microsoft.com/office/word/2010/wordprocessingDrawing" xmlns:wp="http://schemas.openxmlformats.org/drawingml/2006/wordprocessingDrawing" xmlns:w10="urn:schemas-microsoft-com:office:word" xmlns:w="http://schemas.openxmlformats.org/wordprocessingml/2006/main" xmlns:w14="http://schemas.microsoft.com/office/word/2010/wordml" xmlns:w15="http://schemas.microsoft.com/office/word/2012/wordml" xmlns:w16cid="http://schemas.microsoft.com/office/word/2016/wordml/cid" xmlns:w16se="http://schemas.microsoft.com/office/word/2015/wordml/symex" xmlns:wpg="http://schemas.microsoft.com/office/word/2010/wordprocessingGroup" xmlns:wpi="http://schemas.microsoft.com/office/word/2010/wordprocessingInk" xmlns:wne="http://schemas.microsoft.com/office/word/2006/wordml" xmlns:wps="http://schemas.microsoft.com/office/word/2010/wordprocessingShape" mc:Ignorable="w14 w15 w16se w16cid wp14">
+<w:endnotes xmlns:wpc="http://schemas.microsoft.com/office/word/2010/wordprocessingCanvas" xmlns:cx="http://schemas.microsoft.com/office/drawing/2014/chartex" xmlns:cx1="http://schemas.microsoft.com/office/drawing/2015/9/8/chartex" xmlns:cx2="http://schemas.microsoft.com/office/drawing/2015/10/21/chartex" xmlns:cx3="http://schemas.microsoft.com/office/drawing/2016/5/9/chartex" xmlns:cx4="http://schemas.microsoft.com/office/drawing/2016/5/10/chartex" xmlns:cx5="http://schemas.microsoft.com/office/drawing/2016/5/11/chartex" xmlns:cx6="http://schemas.microsoft.com/office/drawing/2016/5/12/chartex" xmlns:cx7="http://schemas.microsoft.com/office/drawing/2016/5/13/chartex" xmlns:cx8="http://schemas.microsoft.com/office/drawing/2016/5/14/chartex" xmlns:mc="http://schemas.openxmlformats.org/markup-compatibility/2006" xmlns:aink="http://schemas.microsoft.com/office/drawing/2016/ink" xmlns:am3d="http://schemas.microsoft.com/office/drawing/2017/model3d" xmlns:o="urn:schemas-microsoft-com:office:office" xmlns:oel="http://schemas.microsoft.com/office/2019/extlst" xmlns:r="http://schemas.openxmlformats.org/officeDocument/2006/relationships" xmlns:m="http://schemas.openxmlformats.org/officeDocument/2006/math" xmlns:v="urn:schemas-microsoft-com:vml" xmlns:wp14="http://schemas.microsoft.com/office/word/2010/wordprocessingDrawing" xmlns:wp="http://schemas.openxmlformats.org/drawingml/2006/wordprocessingDrawing" xmlns:w10="urn:schemas-microsoft-com:office:word" xmlns:w="http://schemas.openxmlformats.org/wordprocessingml/2006/main" xmlns:w14="http://schemas.microsoft.com/office/word/2010/wordml" xmlns:w15="http://schemas.microsoft.com/office/word/2012/wordml" xmlns:w16cex="http://schemas.microsoft.com/office/word/2018/wordml/cex" xmlns:w16cid="http://schemas.microsoft.com/office/word/2016/wordml/cid" xmlns:w16="http://schemas.microsoft.com/office/word/2018/wordml" xmlns:w16du="http://schemas.microsoft.com/office/word/2023/wordml/word16du" xmlns:w16sdtdh="http://schemas.microsoft.com/office/word/2020/wordml/sdtdatahash" xmlns:w16se="http://schemas.microsoft.com/office/word/2015/wordml/symex" xmlns:wpg="http://schemas.microsoft.com/office/word/2010/wordprocessingGroup" xmlns:wpi="http://schemas.microsoft.com/office/word/2010/wordprocessingInk" xmlns:wne="http://schemas.microsoft.com/office/word/2006/wordml" xmlns:wps="http://schemas.microsoft.com/office/word/2010/wordprocessingShape" mc:Ignorable="w14 w15 w16se w16cid w16 w16cex w16sdtdh w16du wp14">
   <w:endnote w:type="separator" w:id="-1">
     <w:p>
       <w:pPr>
@@ -1258,8 +1220,38 @@
 </w:endnotes>
 </file>
 
+<file path=word/footer1.xml><?xml version="1.0" encoding="utf-8"?>
+<w:ftr xmlns:wpc="http://schemas.microsoft.com/office/word/2010/wordprocessingCanvas" xmlns:cx="http://schemas.microsoft.com/office/drawing/2014/chartex" xmlns:cx1="http://schemas.microsoft.com/office/drawing/2015/9/8/chartex" xmlns:cx2="http://schemas.microsoft.com/office/drawing/2015/10/21/chartex" xmlns:cx3="http://schemas.microsoft.com/office/drawing/2016/5/9/chartex" xmlns:cx4="http://schemas.microsoft.com/office/drawing/2016/5/10/chartex" xmlns:cx5="http://schemas.microsoft.com/office/drawing/2016/5/11/chartex" xmlns:cx6="http://schemas.microsoft.com/office/drawing/2016/5/12/chartex" xmlns:cx7="http://schemas.microsoft.com/office/drawing/2016/5/13/chartex" xmlns:cx8="http://schemas.microsoft.com/office/drawing/2016/5/14/chartex" xmlns:mc="http://schemas.openxmlformats.org/markup-compatibility/2006" xmlns:aink="http://schemas.microsoft.com/office/drawing/2016/ink" xmlns:am3d="http://schemas.microsoft.com/office/drawing/2017/model3d" xmlns:o="urn:schemas-microsoft-com:office:office" xmlns:oel="http://schemas.microsoft.com/office/2019/extlst" xmlns:r="http://schemas.openxmlformats.org/officeDocument/2006/relationships" xmlns:m="http://schemas.openxmlformats.org/officeDocument/2006/math" xmlns:v="urn:schemas-microsoft-com:vml" xmlns:wp14="http://schemas.microsoft.com/office/word/2010/wordprocessingDrawing" xmlns:wp="http://schemas.openxmlformats.org/drawingml/2006/wordprocessingDrawing" xmlns:w10="urn:schemas-microsoft-com:office:word" xmlns:w="http://schemas.openxmlformats.org/wordprocessingml/2006/main" xmlns:w14="http://schemas.microsoft.com/office/word/2010/wordml" xmlns:w15="http://schemas.microsoft.com/office/word/2012/wordml" xmlns:w16cex="http://schemas.microsoft.com/office/word/2018/wordml/cex" xmlns:w16cid="http://schemas.microsoft.com/office/word/2016/wordml/cid" xmlns:w16="http://schemas.microsoft.com/office/word/2018/wordml" xmlns:w16du="http://schemas.microsoft.com/office/word/2023/wordml/word16du" xmlns:w16sdtdh="http://schemas.microsoft.com/office/word/2020/wordml/sdtdatahash" xmlns:w16se="http://schemas.microsoft.com/office/word/2015/wordml/symex" xmlns:wpg="http://schemas.microsoft.com/office/word/2010/wordprocessingGroup" xmlns:wpi="http://schemas.microsoft.com/office/word/2010/wordprocessingInk" xmlns:wne="http://schemas.microsoft.com/office/word/2006/wordml" xmlns:wps="http://schemas.microsoft.com/office/word/2010/wordprocessingShape" mc:Ignorable="w14 w15 w16se w16cid w16 w16cex w16sdtdh w16du wp14">
+  <w:p>
+    <w:pPr>
+      <w:pStyle w:val="Footer"/>
+    </w:pPr>
+  </w:p>
+</w:ftr>
+</file>
+
+<file path=word/footer2.xml><?xml version="1.0" encoding="utf-8"?>
+<w:ftr xmlns:wpc="http://schemas.microsoft.com/office/word/2010/wordprocessingCanvas" xmlns:cx="http://schemas.microsoft.com/office/drawing/2014/chartex" xmlns:cx1="http://schemas.microsoft.com/office/drawing/2015/9/8/chartex" xmlns:cx2="http://schemas.microsoft.com/office/drawing/2015/10/21/chartex" xmlns:cx3="http://schemas.microsoft.com/office/drawing/2016/5/9/chartex" xmlns:cx4="http://schemas.microsoft.com/office/drawing/2016/5/10/chartex" xmlns:cx5="http://schemas.microsoft.com/office/drawing/2016/5/11/chartex" xmlns:cx6="http://schemas.microsoft.com/office/drawing/2016/5/12/chartex" xmlns:cx7="http://schemas.microsoft.com/office/drawing/2016/5/13/chartex" xmlns:cx8="http://schemas.microsoft.com/office/drawing/2016/5/14/chartex" xmlns:mc="http://schemas.openxmlformats.org/markup-compatibility/2006" xmlns:aink="http://schemas.microsoft.com/office/drawing/2016/ink" xmlns:am3d="http://schemas.microsoft.com/office/drawing/2017/model3d" xmlns:o="urn:schemas-microsoft-com:office:office" xmlns:oel="http://schemas.microsoft.com/office/2019/extlst" xmlns:r="http://schemas.openxmlformats.org/officeDocument/2006/relationships" xmlns:m="http://schemas.openxmlformats.org/officeDocument/2006/math" xmlns:v="urn:schemas-microsoft-com:vml" xmlns:wp14="http://schemas.microsoft.com/office/word/2010/wordprocessingDrawing" xmlns:wp="http://schemas.openxmlformats.org/drawingml/2006/wordprocessingDrawing" xmlns:w10="urn:schemas-microsoft-com:office:word" xmlns:w="http://schemas.openxmlformats.org/wordprocessingml/2006/main" xmlns:w14="http://schemas.microsoft.com/office/word/2010/wordml" xmlns:w15="http://schemas.microsoft.com/office/word/2012/wordml" xmlns:w16cex="http://schemas.microsoft.com/office/word/2018/wordml/cex" xmlns:w16cid="http://schemas.microsoft.com/office/word/2016/wordml/cid" xmlns:w16="http://schemas.microsoft.com/office/word/2018/wordml" xmlns:w16du="http://schemas.microsoft.com/office/word/2023/wordml/word16du" xmlns:w16sdtdh="http://schemas.microsoft.com/office/word/2020/wordml/sdtdatahash" xmlns:w16se="http://schemas.microsoft.com/office/word/2015/wordml/symex" xmlns:wpg="http://schemas.microsoft.com/office/word/2010/wordprocessingGroup" xmlns:wpi="http://schemas.microsoft.com/office/word/2010/wordprocessingInk" xmlns:wne="http://schemas.microsoft.com/office/word/2006/wordml" xmlns:wps="http://schemas.microsoft.com/office/word/2010/wordprocessingShape" mc:Ignorable="w14 w15 w16se w16cid w16 w16cex w16sdtdh w16du wp14">
+  <w:p>
+    <w:pPr>
+      <w:pStyle w:val="Footer"/>
+    </w:pPr>
+  </w:p>
+</w:ftr>
+</file>
+
+<file path=word/footer3.xml><?xml version="1.0" encoding="utf-8"?>
+<w:ftr xmlns:wpc="http://schemas.microsoft.com/office/word/2010/wordprocessingCanvas" xmlns:cx="http://schemas.microsoft.com/office/drawing/2014/chartex" xmlns:cx1="http://schemas.microsoft.com/office/drawing/2015/9/8/chartex" xmlns:cx2="http://schemas.microsoft.com/office/drawing/2015/10/21/chartex" xmlns:cx3="http://schemas.microsoft.com/office/drawing/2016/5/9/chartex" xmlns:cx4="http://schemas.microsoft.com/office/drawing/2016/5/10/chartex" xmlns:cx5="http://schemas.microsoft.com/office/drawing/2016/5/11/chartex" xmlns:cx6="http://schemas.microsoft.com/office/drawing/2016/5/12/chartex" xmlns:cx7="http://schemas.microsoft.com/office/drawing/2016/5/13/chartex" xmlns:cx8="http://schemas.microsoft.com/office/drawing/2016/5/14/chartex" xmlns:mc="http://schemas.openxmlformats.org/markup-compatibility/2006" xmlns:aink="http://schemas.microsoft.com/office/drawing/2016/ink" xmlns:am3d="http://schemas.microsoft.com/office/drawing/2017/model3d" xmlns:o="urn:schemas-microsoft-com:office:office" xmlns:oel="http://schemas.microsoft.com/office/2019/extlst" xmlns:r="http://schemas.openxmlformats.org/officeDocument/2006/relationships" xmlns:m="http://schemas.openxmlformats.org/officeDocument/2006/math" xmlns:v="urn:schemas-microsoft-com:vml" xmlns:wp14="http://schemas.microsoft.com/office/word/2010/wordprocessingDrawing" xmlns:wp="http://schemas.openxmlformats.org/drawingml/2006/wordprocessingDrawing" xmlns:w10="urn:schemas-microsoft-com:office:word" xmlns:w="http://schemas.openxmlformats.org/wordprocessingml/2006/main" xmlns:w14="http://schemas.microsoft.com/office/word/2010/wordml" xmlns:w15="http://schemas.microsoft.com/office/word/2012/wordml" xmlns:w16cex="http://schemas.microsoft.com/office/word/2018/wordml/cex" xmlns:w16cid="http://schemas.microsoft.com/office/word/2016/wordml/cid" xmlns:w16="http://schemas.microsoft.com/office/word/2018/wordml" xmlns:w16du="http://schemas.microsoft.com/office/word/2023/wordml/word16du" xmlns:w16sdtdh="http://schemas.microsoft.com/office/word/2020/wordml/sdtdatahash" xmlns:w16se="http://schemas.microsoft.com/office/word/2015/wordml/symex" xmlns:wpg="http://schemas.microsoft.com/office/word/2010/wordprocessingGroup" xmlns:wpi="http://schemas.microsoft.com/office/word/2010/wordprocessingInk" xmlns:wne="http://schemas.microsoft.com/office/word/2006/wordml" xmlns:wps="http://schemas.microsoft.com/office/word/2010/wordprocessingShape" mc:Ignorable="w14 w15 w16se w16cid w16 w16cex w16sdtdh w16du wp14">
+  <w:p>
+    <w:pPr>
+      <w:pStyle w:val="Footer"/>
+    </w:pPr>
+  </w:p>
+</w:ftr>
+</file>
+
 <file path=word/footnotes.xml><?xml version="1.0" encoding="utf-8"?>
-<w:footnotes xmlns:wpc="http://schemas.microsoft.com/office/word/2010/wordprocessingCanvas" xmlns:cx="http://schemas.microsoft.com/office/drawing/2014/chartex" xmlns:cx1="http://schemas.microsoft.com/office/drawing/2015/9/8/chartex" xmlns:cx2="http://schemas.microsoft.com/office/drawing/2015/10/21/chartex" xmlns:cx3="http://schemas.microsoft.com/office/drawing/2016/5/9/chartex" xmlns:cx4="http://schemas.microsoft.com/office/drawing/2016/5/10/chartex" xmlns:cx5="http://schemas.microsoft.com/office/drawing/2016/5/11/chartex" xmlns:cx6="http://schemas.microsoft.com/office/drawing/2016/5/12/chartex" xmlns:cx7="http://schemas.microsoft.com/office/drawing/2016/5/13/chartex" xmlns:cx8="http://schemas.microsoft.com/office/drawing/2016/5/14/chartex" xmlns:mc="http://schemas.openxmlformats.org/markup-compatibility/2006" xmlns:aink="http://schemas.microsoft.com/office/drawing/2016/ink" xmlns:am3d="http://schemas.microsoft.com/office/drawing/2017/model3d" xmlns:o="urn:schemas-microsoft-com:office:office" xmlns:r="http://schemas.openxmlformats.org/officeDocument/2006/relationships" xmlns:m="http://schemas.openxmlformats.org/officeDocument/2006/math" xmlns:v="urn:schemas-microsoft-com:vml" xmlns:wp14="http://schemas.microsoft.com/office/word/2010/wordprocessingDrawing" xmlns:wp="http://schemas.openxmlformats.org/drawingml/2006/wordprocessingDrawing" xmlns:w10="urn:schemas-microsoft-com:office:word" xmlns:w="http://schemas.openxmlformats.org/wordprocessingml/2006/main" xmlns:w14="http://schemas.microsoft.com/office/word/2010/wordml" xmlns:w15="http://schemas.microsoft.com/office/word/2012/wordml" xmlns:w16cid="http://schemas.microsoft.com/office/word/2016/wordml/cid" xmlns:w16se="http://schemas.microsoft.com/office/word/2015/wordml/symex" xmlns:wpg="http://schemas.microsoft.com/office/word/2010/wordprocessingGroup" xmlns:wpi="http://schemas.microsoft.com/office/word/2010/wordprocessingInk" xmlns:wne="http://schemas.microsoft.com/office/word/2006/wordml" xmlns:wps="http://schemas.microsoft.com/office/word/2010/wordprocessingShape" mc:Ignorable="w14 w15 w16se w16cid wp14">
+<w:footnotes xmlns:wpc="http://schemas.microsoft.com/office/word/2010/wordprocessingCanvas" xmlns:cx="http://schemas.microsoft.com/office/drawing/2014/chartex" xmlns:cx1="http://schemas.microsoft.com/office/drawing/2015/9/8/chartex" xmlns:cx2="http://schemas.microsoft.com/office/drawing/2015/10/21/chartex" xmlns:cx3="http://schemas.microsoft.com/office/drawing/2016/5/9/chartex" xmlns:cx4="http://schemas.microsoft.com/office/drawing/2016/5/10/chartex" xmlns:cx5="http://schemas.microsoft.com/office/drawing/2016/5/11/chartex" xmlns:cx6="http://schemas.microsoft.com/office/drawing/2016/5/12/chartex" xmlns:cx7="http://schemas.microsoft.com/office/drawing/2016/5/13/chartex" xmlns:cx8="http://schemas.microsoft.com/office/drawing/2016/5/14/chartex" xmlns:mc="http://schemas.openxmlformats.org/markup-compatibility/2006" xmlns:aink="http://schemas.microsoft.com/office/drawing/2016/ink" xmlns:am3d="http://schemas.microsoft.com/office/drawing/2017/model3d" xmlns:o="urn:schemas-microsoft-com:office:office" xmlns:oel="http://schemas.microsoft.com/office/2019/extlst" xmlns:r="http://schemas.openxmlformats.org/officeDocument/2006/relationships" xmlns:m="http://schemas.openxmlformats.org/officeDocument/2006/math" xmlns:v="urn:schemas-microsoft-com:vml" xmlns:wp14="http://schemas.microsoft.com/office/word/2010/wordprocessingDrawing" xmlns:wp="http://schemas.openxmlformats.org/drawingml/2006/wordprocessingDrawing" xmlns:w10="urn:schemas-microsoft-com:office:word" xmlns:w="http://schemas.openxmlformats.org/wordprocessingml/2006/main" xmlns:w14="http://schemas.microsoft.com/office/word/2010/wordml" xmlns:w15="http://schemas.microsoft.com/office/word/2012/wordml" xmlns:w16cex="http://schemas.microsoft.com/office/word/2018/wordml/cex" xmlns:w16cid="http://schemas.microsoft.com/office/word/2016/wordml/cid" xmlns:w16="http://schemas.microsoft.com/office/word/2018/wordml" xmlns:w16du="http://schemas.microsoft.com/office/word/2023/wordml/word16du" xmlns:w16sdtdh="http://schemas.microsoft.com/office/word/2020/wordml/sdtdatahash" xmlns:w16se="http://schemas.microsoft.com/office/word/2015/wordml/symex" xmlns:wpg="http://schemas.microsoft.com/office/word/2010/wordprocessingGroup" xmlns:wpi="http://schemas.microsoft.com/office/word/2010/wordprocessingInk" xmlns:wne="http://schemas.microsoft.com/office/word/2006/wordml" xmlns:wps="http://schemas.microsoft.com/office/word/2010/wordprocessingShape" mc:Ignorable="w14 w15 w16se w16cid w16 w16cex w16sdtdh w16du wp14">
   <w:footnote w:type="separator" w:id="-1">
     <w:p>
       <w:pPr>
@@ -1284,7 +1276,27 @@
 </file>
 
 <file path=word/header1.xml><?xml version="1.0" encoding="utf-8"?>
-<w:hdr xmlns:wpc="http://schemas.microsoft.com/office/word/2010/wordprocessingCanvas" xmlns:cx="http://schemas.microsoft.com/office/drawing/2014/chartex" xmlns:cx1="http://schemas.microsoft.com/office/drawing/2015/9/8/chartex" xmlns:cx2="http://schemas.microsoft.com/office/drawing/2015/10/21/chartex" xmlns:cx3="http://schemas.microsoft.com/office/drawing/2016/5/9/chartex" xmlns:cx4="http://schemas.microsoft.com/office/drawing/2016/5/10/chartex" xmlns:cx5="http://schemas.microsoft.com/office/drawing/2016/5/11/chartex" xmlns:cx6="http://schemas.microsoft.com/office/drawing/2016/5/12/chartex" xmlns:cx7="http://schemas.microsoft.com/office/drawing/2016/5/13/chartex" xmlns:cx8="http://schemas.microsoft.com/office/drawing/2016/5/14/chartex" xmlns:mc="http://schemas.openxmlformats.org/markup-compatibility/2006" xmlns:aink="http://schemas.microsoft.com/office/drawing/2016/ink" xmlns:am3d="http://schemas.microsoft.com/office/drawing/2017/model3d" xmlns:o="urn:schemas-microsoft-com:office:office" xmlns:r="http://schemas.openxmlformats.org/officeDocument/2006/relationships" xmlns:m="http://schemas.openxmlformats.org/officeDocument/2006/math" xmlns:v="urn:schemas-microsoft-com:vml" xmlns:wp14="http://schemas.microsoft.com/office/word/2010/wordprocessingDrawing" xmlns:wp="http://schemas.openxmlformats.org/drawingml/2006/wordprocessingDrawing" xmlns:w10="urn:schemas-microsoft-com:office:word" xmlns:w="http://schemas.openxmlformats.org/wordprocessingml/2006/main" xmlns:w14="http://schemas.microsoft.com/office/word/2010/wordml" xmlns:w15="http://schemas.microsoft.com/office/word/2012/wordml" xmlns:w16cid="http://schemas.microsoft.com/office/word/2016/wordml/cid" xmlns:w16se="http://schemas.microsoft.com/office/word/2015/wordml/symex" xmlns:wpg="http://schemas.microsoft.com/office/word/2010/wordprocessingGroup" xmlns:wpi="http://schemas.microsoft.com/office/word/2010/wordprocessingInk" xmlns:wne="http://schemas.microsoft.com/office/word/2006/wordml" xmlns:wps="http://schemas.microsoft.com/office/word/2010/wordprocessingShape" mc:Ignorable="w14 w15 w16se w16cid wp14">
+<w:hdr xmlns:wpc="http://schemas.microsoft.com/office/word/2010/wordprocessingCanvas" xmlns:cx="http://schemas.microsoft.com/office/drawing/2014/chartex" xmlns:cx1="http://schemas.microsoft.com/office/drawing/2015/9/8/chartex" xmlns:cx2="http://schemas.microsoft.com/office/drawing/2015/10/21/chartex" xmlns:cx3="http://schemas.microsoft.com/office/drawing/2016/5/9/chartex" xmlns:cx4="http://schemas.microsoft.com/office/drawing/2016/5/10/chartex" xmlns:cx5="http://schemas.microsoft.com/office/drawing/2016/5/11/chartex" xmlns:cx6="http://schemas.microsoft.com/office/drawing/2016/5/12/chartex" xmlns:cx7="http://schemas.microsoft.com/office/drawing/2016/5/13/chartex" xmlns:cx8="http://schemas.microsoft.com/office/drawing/2016/5/14/chartex" xmlns:mc="http://schemas.openxmlformats.org/markup-compatibility/2006" xmlns:aink="http://schemas.microsoft.com/office/drawing/2016/ink" xmlns:am3d="http://schemas.microsoft.com/office/drawing/2017/model3d" xmlns:o="urn:schemas-microsoft-com:office:office" xmlns:oel="http://schemas.microsoft.com/office/2019/extlst" xmlns:r="http://schemas.openxmlformats.org/officeDocument/2006/relationships" xmlns:m="http://schemas.openxmlformats.org/officeDocument/2006/math" xmlns:v="urn:schemas-microsoft-com:vml" xmlns:wp14="http://schemas.microsoft.com/office/word/2010/wordprocessingDrawing" xmlns:wp="http://schemas.openxmlformats.org/drawingml/2006/wordprocessingDrawing" xmlns:w10="urn:schemas-microsoft-com:office:word" xmlns:w="http://schemas.openxmlformats.org/wordprocessingml/2006/main" xmlns:w14="http://schemas.microsoft.com/office/word/2010/wordml" xmlns:w15="http://schemas.microsoft.com/office/word/2012/wordml" xmlns:w16cex="http://schemas.microsoft.com/office/word/2018/wordml/cex" xmlns:w16cid="http://schemas.microsoft.com/office/word/2016/wordml/cid" xmlns:w16="http://schemas.microsoft.com/office/word/2018/wordml" xmlns:w16du="http://schemas.microsoft.com/office/word/2023/wordml/word16du" xmlns:w16sdtdh="http://schemas.microsoft.com/office/word/2020/wordml/sdtdatahash" xmlns:w16se="http://schemas.microsoft.com/office/word/2015/wordml/symex" xmlns:wpg="http://schemas.microsoft.com/office/word/2010/wordprocessingGroup" xmlns:wpi="http://schemas.microsoft.com/office/word/2010/wordprocessingInk" xmlns:wne="http://schemas.microsoft.com/office/word/2006/wordml" xmlns:wps="http://schemas.microsoft.com/office/word/2010/wordprocessingShape" mc:Ignorable="w14 w15 w16se w16cid w16 w16cex w16sdtdh w16du wp14">
+  <w:p>
+    <w:pPr>
+      <w:pStyle w:val="Header"/>
+    </w:pPr>
+  </w:p>
+</w:hdr>
+</file>
+
+<file path=word/header2.xml><?xml version="1.0" encoding="utf-8"?>
+<w:hdr xmlns:wpc="http://schemas.microsoft.com/office/word/2010/wordprocessingCanvas" xmlns:cx="http://schemas.microsoft.com/office/drawing/2014/chartex" xmlns:cx1="http://schemas.microsoft.com/office/drawing/2015/9/8/chartex" xmlns:cx2="http://schemas.microsoft.com/office/drawing/2015/10/21/chartex" xmlns:cx3="http://schemas.microsoft.com/office/drawing/2016/5/9/chartex" xmlns:cx4="http://schemas.microsoft.com/office/drawing/2016/5/10/chartex" xmlns:cx5="http://schemas.microsoft.com/office/drawing/2016/5/11/chartex" xmlns:cx6="http://schemas.microsoft.com/office/drawing/2016/5/12/chartex" xmlns:cx7="http://schemas.microsoft.com/office/drawing/2016/5/13/chartex" xmlns:cx8="http://schemas.microsoft.com/office/drawing/2016/5/14/chartex" xmlns:mc="http://schemas.openxmlformats.org/markup-compatibility/2006" xmlns:aink="http://schemas.microsoft.com/office/drawing/2016/ink" xmlns:am3d="http://schemas.microsoft.com/office/drawing/2017/model3d" xmlns:o="urn:schemas-microsoft-com:office:office" xmlns:oel="http://schemas.microsoft.com/office/2019/extlst" xmlns:r="http://schemas.openxmlformats.org/officeDocument/2006/relationships" xmlns:m="http://schemas.openxmlformats.org/officeDocument/2006/math" xmlns:v="urn:schemas-microsoft-com:vml" xmlns:wp14="http://schemas.microsoft.com/office/word/2010/wordprocessingDrawing" xmlns:wp="http://schemas.openxmlformats.org/drawingml/2006/wordprocessingDrawing" xmlns:w10="urn:schemas-microsoft-com:office:word" xmlns:w="http://schemas.openxmlformats.org/wordprocessingml/2006/main" xmlns:w14="http://schemas.microsoft.com/office/word/2010/wordml" xmlns:w15="http://schemas.microsoft.com/office/word/2012/wordml" xmlns:w16cex="http://schemas.microsoft.com/office/word/2018/wordml/cex" xmlns:w16cid="http://schemas.microsoft.com/office/word/2016/wordml/cid" xmlns:w16="http://schemas.microsoft.com/office/word/2018/wordml" xmlns:w16du="http://schemas.microsoft.com/office/word/2023/wordml/word16du" xmlns:w16sdtdh="http://schemas.microsoft.com/office/word/2020/wordml/sdtdatahash" xmlns:w16se="http://schemas.microsoft.com/office/word/2015/wordml/symex" xmlns:wpg="http://schemas.microsoft.com/office/word/2010/wordprocessingGroup" xmlns:wpi="http://schemas.microsoft.com/office/word/2010/wordprocessingInk" xmlns:wne="http://schemas.microsoft.com/office/word/2006/wordml" xmlns:wps="http://schemas.microsoft.com/office/word/2010/wordprocessingShape" mc:Ignorable="w14 w15 w16se w16cid w16 w16cex w16sdtdh w16du wp14">
+  <w:p>
+    <w:pPr>
+      <w:pStyle w:val="Header"/>
+    </w:pPr>
+  </w:p>
+</w:hdr>
+</file>
+
+<file path=word/header3.xml><?xml version="1.0" encoding="utf-8"?>
+<w:hdr xmlns:wpc="http://schemas.microsoft.com/office/word/2010/wordprocessingCanvas" xmlns:cx="http://schemas.microsoft.com/office/drawing/2014/chartex" xmlns:cx1="http://schemas.microsoft.com/office/drawing/2015/9/8/chartex" xmlns:cx2="http://schemas.microsoft.com/office/drawing/2015/10/21/chartex" xmlns:cx3="http://schemas.microsoft.com/office/drawing/2016/5/9/chartex" xmlns:cx4="http://schemas.microsoft.com/office/drawing/2016/5/10/chartex" xmlns:cx5="http://schemas.microsoft.com/office/drawing/2016/5/11/chartex" xmlns:cx6="http://schemas.microsoft.com/office/drawing/2016/5/12/chartex" xmlns:cx7="http://schemas.microsoft.com/office/drawing/2016/5/13/chartex" xmlns:cx8="http://schemas.microsoft.com/office/drawing/2016/5/14/chartex" xmlns:mc="http://schemas.openxmlformats.org/markup-compatibility/2006" xmlns:aink="http://schemas.microsoft.com/office/drawing/2016/ink" xmlns:am3d="http://schemas.microsoft.com/office/drawing/2017/model3d" xmlns:o="urn:schemas-microsoft-com:office:office" xmlns:oel="http://schemas.microsoft.com/office/2019/extlst" xmlns:r="http://schemas.openxmlformats.org/officeDocument/2006/relationships" xmlns:m="http://schemas.openxmlformats.org/officeDocument/2006/math" xmlns:v="urn:schemas-microsoft-com:vml" xmlns:wp14="http://schemas.microsoft.com/office/word/2010/wordprocessingDrawing" xmlns:wp="http://schemas.openxmlformats.org/drawingml/2006/wordprocessingDrawing" xmlns:w10="urn:schemas-microsoft-com:office:word" xmlns:w="http://schemas.openxmlformats.org/wordprocessingml/2006/main" xmlns:w14="http://schemas.microsoft.com/office/word/2010/wordml" xmlns:w15="http://schemas.microsoft.com/office/word/2012/wordml" xmlns:w16cex="http://schemas.microsoft.com/office/word/2018/wordml/cex" xmlns:w16cid="http://schemas.microsoft.com/office/word/2016/wordml/cid" xmlns:w16="http://schemas.microsoft.com/office/word/2018/wordml" xmlns:w16du="http://schemas.microsoft.com/office/word/2023/wordml/word16du" xmlns:w16sdtdh="http://schemas.microsoft.com/office/word/2020/wordml/sdtdatahash" xmlns:w16se="http://schemas.microsoft.com/office/word/2015/wordml/symex" xmlns:wpg="http://schemas.microsoft.com/office/word/2010/wordprocessingGroup" xmlns:wpi="http://schemas.microsoft.com/office/word/2010/wordprocessingInk" xmlns:wne="http://schemas.microsoft.com/office/word/2006/wordml" xmlns:wps="http://schemas.microsoft.com/office/word/2010/wordprocessingShape" mc:Ignorable="w14 w15 w16se w16cid w16 w16cex w16sdtdh w16du wp14">
   <w:p>
     <w:pPr>
       <w:pStyle w:val="Heading1"/>
@@ -1296,8 +1308,8 @@
         <w:szCs w:val="28"/>
       </w:rPr>
     </w:pPr>
-    <w:bookmarkStart w:id="3" w:name="_wk4kskx2hf00" w:colFirst="0" w:colLast="0"/>
-    <w:bookmarkEnd w:id="3"/>
+    <w:bookmarkStart w:id="2" w:name="_wk4kskx2hf00" w:colFirst="0" w:colLast="0"/>
+    <w:bookmarkEnd w:id="2"/>
     <w:r>
       <w:rPr>
         <w:rFonts w:asciiTheme="minorHAnsi" w:hAnsiTheme="minorHAnsi" w:cstheme="minorHAnsi"/>
@@ -1346,7 +1358,7 @@
 </file>
 
 <file path=word/styles.xml><?xml version="1.0" encoding="utf-8"?>
-<w:styles xmlns:mc="http://schemas.openxmlformats.org/markup-compatibility/2006" xmlns:r="http://schemas.openxmlformats.org/officeDocument/2006/relationships" xmlns:w="http://schemas.openxmlformats.org/wordprocessingml/2006/main" xmlns:w14="http://schemas.microsoft.com/office/word/2010/wordml" xmlns:w15="http://schemas.microsoft.com/office/word/2012/wordml" xmlns:w16cid="http://schemas.microsoft.com/office/word/2016/wordml/cid" xmlns:w16se="http://schemas.microsoft.com/office/word/2015/wordml/symex" mc:Ignorable="w14 w15 w16se w16cid">
+<w:styles xmlns:mc="http://schemas.openxmlformats.org/markup-compatibility/2006" xmlns:r="http://schemas.openxmlformats.org/officeDocument/2006/relationships" xmlns:w="http://schemas.openxmlformats.org/wordprocessingml/2006/main" xmlns:w14="http://schemas.microsoft.com/office/word/2010/wordml" xmlns:w15="http://schemas.microsoft.com/office/word/2012/wordml" xmlns:w16cex="http://schemas.microsoft.com/office/word/2018/wordml/cex" xmlns:w16cid="http://schemas.microsoft.com/office/word/2016/wordml/cid" xmlns:w16="http://schemas.microsoft.com/office/word/2018/wordml" xmlns:w16du="http://schemas.microsoft.com/office/word/2023/wordml/word16du" xmlns:w16sdtdh="http://schemas.microsoft.com/office/word/2020/wordml/sdtdatahash" xmlns:w16se="http://schemas.microsoft.com/office/word/2015/wordml/symex" mc:Ignorable="w14 w15 w16se w16cid w16 w16cex w16sdtdh w16du">
   <w:docDefaults>
     <w:rPrDefault>
       <w:rPr>
@@ -1370,7 +1382,7 @@
       </w:pPr>
     </w:pPrDefault>
   </w:docDefaults>
-  <w:latentStyles w:defLockedState="0" w:defUIPriority="99" w:defSemiHidden="0" w:defUnhideWhenUsed="0" w:defQFormat="0" w:count="375">
+  <w:latentStyles w:defLockedState="0" w:defUIPriority="99" w:defSemiHidden="0" w:defUnhideWhenUsed="0" w:defQFormat="0" w:count="376">
     <w:lsdException w:name="Normal" w:uiPriority="0" w:qFormat="1"/>
     <w:lsdException w:name="heading 1" w:uiPriority="9" w:qFormat="1"/>
     <w:lsdException w:name="heading 2" w:semiHidden="1" w:uiPriority="9" w:unhideWhenUsed="1" w:qFormat="1"/>
@@ -1746,6 +1758,7 @@
     <w:lsdException w:name="Smart Hyperlink" w:semiHidden="1" w:unhideWhenUsed="1"/>
     <w:lsdException w:name="Hashtag" w:semiHidden="1" w:unhideWhenUsed="1"/>
     <w:lsdException w:name="Unresolved Mention" w:semiHidden="1" w:unhideWhenUsed="1"/>
+    <w:lsdException w:name="Smart Link" w:semiHidden="1" w:unhideWhenUsed="1"/>
   </w:latentStyles>
   <w:style w:type="paragraph" w:default="1" w:styleId="Normal">
     <w:name w:val="Normal"/>

</xml_diff>